<commit_message>
up readme, add specification
</commit_message>
<xml_diff>
--- a/Specyfikacja_DotNetFortune.docx
+++ b/Specyfikacja_DotNetFortune.docx
@@ -286,17 +286,10 @@
                                     <w:sz w:val="24"/>
                                     <w:szCs w:val="24"/>
                                   </w:rPr>
-                                  <w:t xml:space="preserve"> – indeks: 11173</w:t>
+                                  <w:t>, Krzysztof wcisło, Adam żur</w:t>
                                 </w:r>
-                                <w:r>
-                                  <w:rPr>
-                                    <w:caps/>
-                                    <w:color w:val="5B9BD5" w:themeColor="accent5"/>
-                                    <w:sz w:val="24"/>
-                                    <w:szCs w:val="24"/>
-                                  </w:rPr>
-                                  <w:t xml:space="preserve"> </w:t>
-                                </w:r>
+                                <w:bookmarkStart w:id="0" w:name="_GoBack"/>
+                                <w:bookmarkEnd w:id="0"/>
                                 <w:r>
                                   <w:rPr>
                                     <w:caps/>
@@ -554,17 +547,10 @@
                               <w:sz w:val="24"/>
                               <w:szCs w:val="24"/>
                             </w:rPr>
-                            <w:t xml:space="preserve"> – indeks: 11173</w:t>
+                            <w:t>, Krzysztof wcisło, Adam żur</w:t>
                           </w:r>
-                          <w:r>
-                            <w:rPr>
-                              <w:caps/>
-                              <w:color w:val="5B9BD5" w:themeColor="accent5"/>
-                              <w:sz w:val="24"/>
-                              <w:szCs w:val="24"/>
-                            </w:rPr>
-                            <w:t xml:space="preserve"> </w:t>
-                          </w:r>
+                          <w:bookmarkStart w:id="1" w:name="_GoBack"/>
+                          <w:bookmarkEnd w:id="1"/>
                           <w:r>
                             <w:rPr>
                               <w:caps/>
@@ -2237,11 +2223,11 @@
         <w:pStyle w:val="Nagwek1"/>
         <w:spacing w:after="240"/>
       </w:pPr>
-      <w:bookmarkStart w:id="0" w:name="_Toc31046768"/>
+      <w:bookmarkStart w:id="2" w:name="_Toc31046768"/>
       <w:r>
         <w:t>Spis ilustracji:</w:t>
       </w:r>
-      <w:bookmarkEnd w:id="0"/>
+      <w:bookmarkEnd w:id="2"/>
     </w:p>
     <w:p>
       <w:pPr>
@@ -3784,11 +3770,11 @@
         </w:rPr>
         <w:fldChar w:fldCharType="end"/>
       </w:r>
-      <w:bookmarkStart w:id="1" w:name="_Toc31046769"/>
+      <w:bookmarkStart w:id="3" w:name="_Toc31046769"/>
       <w:r>
         <w:t>Spis definicji:</w:t>
       </w:r>
-      <w:bookmarkEnd w:id="1"/>
+      <w:bookmarkEnd w:id="3"/>
     </w:p>
     <w:p>
       <w:r>
@@ -3939,11 +3925,11 @@
           <w:numId w:val="1"/>
         </w:numPr>
       </w:pPr>
-      <w:bookmarkStart w:id="2" w:name="_Toc31046770"/>
+      <w:bookmarkStart w:id="4" w:name="_Toc31046770"/>
       <w:r>
         <w:t>Wstęp</w:t>
       </w:r>
-      <w:bookmarkEnd w:id="2"/>
+      <w:bookmarkEnd w:id="4"/>
     </w:p>
     <w:p>
       <w:r>
@@ -3966,11 +3952,11 @@
           <w:numId w:val="1"/>
         </w:numPr>
       </w:pPr>
-      <w:bookmarkStart w:id="3" w:name="_Toc31046771"/>
+      <w:bookmarkStart w:id="5" w:name="_Toc31046771"/>
       <w:r>
         <w:t>Cel aplikacji</w:t>
       </w:r>
-      <w:bookmarkEnd w:id="3"/>
+      <w:bookmarkEnd w:id="5"/>
     </w:p>
     <w:p>
       <w:r>
@@ -4031,11 +4017,11 @@
           <w:numId w:val="1"/>
         </w:numPr>
       </w:pPr>
-      <w:bookmarkStart w:id="4" w:name="_Toc31046772"/>
+      <w:bookmarkStart w:id="6" w:name="_Toc31046772"/>
       <w:r>
         <w:t>Wersje aplikacji</w:t>
       </w:r>
-      <w:bookmarkEnd w:id="4"/>
+      <w:bookmarkEnd w:id="6"/>
     </w:p>
     <w:p>
       <w:r>
@@ -4054,11 +4040,11 @@
           <w:numId w:val="1"/>
         </w:numPr>
       </w:pPr>
-      <w:bookmarkStart w:id="5" w:name="_Toc31046773"/>
+      <w:bookmarkStart w:id="7" w:name="_Toc31046773"/>
       <w:r>
         <w:t>Wymagania środowiskowe</w:t>
       </w:r>
-      <w:bookmarkEnd w:id="5"/>
+      <w:bookmarkEnd w:id="7"/>
     </w:p>
     <w:p>
       <w:r>
@@ -4074,11 +4060,11 @@
           <w:numId w:val="1"/>
         </w:numPr>
       </w:pPr>
-      <w:bookmarkStart w:id="6" w:name="_Toc31046774"/>
+      <w:bookmarkStart w:id="8" w:name="_Toc31046774"/>
       <w:r>
         <w:t>Wymagania funkcjonalne</w:t>
       </w:r>
-      <w:bookmarkEnd w:id="6"/>
+      <w:bookmarkEnd w:id="8"/>
     </w:p>
     <w:p>
       <w:r>
@@ -4139,11 +4125,11 @@
           <w:numId w:val="1"/>
         </w:numPr>
       </w:pPr>
-      <w:bookmarkStart w:id="7" w:name="_Toc31046775"/>
+      <w:bookmarkStart w:id="9" w:name="_Toc31046775"/>
       <w:r>
         <w:t>Część kliencka</w:t>
       </w:r>
-      <w:bookmarkEnd w:id="7"/>
+      <w:bookmarkEnd w:id="9"/>
     </w:p>
     <w:p>
       <w:r>
@@ -4251,11 +4237,11 @@
           <w:numId w:val="1"/>
         </w:numPr>
       </w:pPr>
-      <w:bookmarkStart w:id="8" w:name="_Toc31046776"/>
+      <w:bookmarkStart w:id="10" w:name="_Toc31046776"/>
       <w:r>
         <w:t>Część administracyjno-serwerowa</w:t>
       </w:r>
-      <w:bookmarkEnd w:id="8"/>
+      <w:bookmarkEnd w:id="10"/>
     </w:p>
     <w:p>
       <w:r>
@@ -4303,11 +4289,11 @@
           <w:numId w:val="1"/>
         </w:numPr>
       </w:pPr>
-      <w:bookmarkStart w:id="9" w:name="_Toc31046777"/>
+      <w:bookmarkStart w:id="11" w:name="_Toc31046777"/>
       <w:r>
         <w:t>Opis interfejsu użytkownika</w:t>
       </w:r>
-      <w:bookmarkEnd w:id="9"/>
+      <w:bookmarkEnd w:id="11"/>
     </w:p>
     <w:p>
       <w:r>
@@ -4328,11 +4314,11 @@
           <w:numId w:val="1"/>
         </w:numPr>
       </w:pPr>
-      <w:bookmarkStart w:id="10" w:name="_Toc31046778"/>
+      <w:bookmarkStart w:id="12" w:name="_Toc31046778"/>
       <w:r>
         <w:t>Część kliencka</w:t>
       </w:r>
-      <w:bookmarkEnd w:id="10"/>
+      <w:bookmarkEnd w:id="12"/>
     </w:p>
     <w:p>
       <w:r>
@@ -4608,35 +4594,22 @@
         <w:pStyle w:val="Legenda"/>
         <w:jc w:val="center"/>
       </w:pPr>
-      <w:bookmarkStart w:id="11" w:name="_Toc31046002"/>
+      <w:bookmarkStart w:id="13" w:name="_Toc31046002"/>
       <w:r>
         <w:t xml:space="preserve">Rysunek </w:t>
       </w:r>
-      <w:r>
-        <w:fldChar w:fldCharType="begin"/>
-      </w:r>
-      <w:r>
-        <w:instrText xml:space="preserve"> SEQ Rysunek \* ARABIC </w:instrText>
-      </w:r>
-      <w:r>
-        <w:fldChar w:fldCharType="separate"/>
-      </w:r>
-      <w:r>
-        <w:rPr>
-          <w:noProof/>
-        </w:rPr>
-        <w:t>1</w:t>
-      </w:r>
-      <w:r>
-        <w:rPr>
-          <w:noProof/>
-        </w:rPr>
-        <w:fldChar w:fldCharType="end"/>
-      </w:r>
+      <w:fldSimple w:instr=" SEQ Rysunek \* ARABIC ">
+        <w:r>
+          <w:rPr>
+            <w:noProof/>
+          </w:rPr>
+          <w:t>1</w:t>
+        </w:r>
+      </w:fldSimple>
       <w:r>
         <w:t xml:space="preserve"> Przykładowy zakres użycia dla użytkownika standardowego z uprawnieniami do przeglądu majątku</w:t>
       </w:r>
-      <w:bookmarkEnd w:id="11"/>
+      <w:bookmarkEnd w:id="13"/>
     </w:p>
     <w:p>
       <w:r>
@@ -4813,35 +4786,22 @@
         <w:pStyle w:val="Legenda"/>
         <w:jc w:val="center"/>
       </w:pPr>
-      <w:bookmarkStart w:id="12" w:name="_Toc31046003"/>
+      <w:bookmarkStart w:id="14" w:name="_Toc31046003"/>
       <w:r>
         <w:t xml:space="preserve">Rysunek </w:t>
       </w:r>
-      <w:r>
-        <w:fldChar w:fldCharType="begin"/>
-      </w:r>
-      <w:r>
-        <w:instrText xml:space="preserve"> SEQ Rysunek \* ARABIC </w:instrText>
-      </w:r>
-      <w:r>
-        <w:fldChar w:fldCharType="separate"/>
-      </w:r>
-      <w:r>
-        <w:rPr>
-          <w:noProof/>
-        </w:rPr>
-        <w:t>2</w:t>
-      </w:r>
-      <w:r>
-        <w:rPr>
-          <w:noProof/>
-        </w:rPr>
-        <w:fldChar w:fldCharType="end"/>
-      </w:r>
+      <w:fldSimple w:instr=" SEQ Rysunek \* ARABIC ">
+        <w:r>
+          <w:rPr>
+            <w:noProof/>
+          </w:rPr>
+          <w:t>2</w:t>
+        </w:r>
+      </w:fldSimple>
       <w:r>
         <w:t xml:space="preserve"> Przykładowy schemat użycia dla użytkownika z uprawnieniami do zarządzania majątkiem</w:t>
       </w:r>
-      <w:bookmarkEnd w:id="12"/>
+      <w:bookmarkEnd w:id="14"/>
     </w:p>
     <w:p>
       <w:pPr>
@@ -4908,35 +4868,22 @@
         <w:pStyle w:val="Legenda"/>
         <w:jc w:val="center"/>
       </w:pPr>
-      <w:bookmarkStart w:id="13" w:name="_Toc31046004"/>
+      <w:bookmarkStart w:id="15" w:name="_Toc31046004"/>
       <w:r>
         <w:t xml:space="preserve">Rysunek </w:t>
       </w:r>
-      <w:r>
-        <w:fldChar w:fldCharType="begin"/>
-      </w:r>
-      <w:r>
-        <w:instrText xml:space="preserve"> SEQ Rysunek \* ARABIC </w:instrText>
-      </w:r>
-      <w:r>
-        <w:fldChar w:fldCharType="separate"/>
-      </w:r>
-      <w:r>
-        <w:rPr>
-          <w:noProof/>
-        </w:rPr>
-        <w:t>3</w:t>
-      </w:r>
-      <w:r>
-        <w:rPr>
-          <w:noProof/>
-        </w:rPr>
-        <w:fldChar w:fldCharType="end"/>
-      </w:r>
+      <w:fldSimple w:instr=" SEQ Rysunek \* ARABIC ">
+        <w:r>
+          <w:rPr>
+            <w:noProof/>
+          </w:rPr>
+          <w:t>3</w:t>
+        </w:r>
+      </w:fldSimple>
       <w:r>
         <w:t xml:space="preserve"> Przykładowy schemat użycia dla użytkownika z uprawnieniami moderatora</w:t>
       </w:r>
-      <w:bookmarkEnd w:id="13"/>
+      <w:bookmarkEnd w:id="15"/>
     </w:p>
     <w:p>
       <w:r>
@@ -5040,35 +4987,22 @@
         <w:pStyle w:val="Legenda"/>
         <w:jc w:val="center"/>
       </w:pPr>
-      <w:bookmarkStart w:id="14" w:name="_Toc31046005"/>
+      <w:bookmarkStart w:id="16" w:name="_Toc31046005"/>
       <w:r>
         <w:t xml:space="preserve">Rysunek </w:t>
       </w:r>
-      <w:r>
-        <w:fldChar w:fldCharType="begin"/>
-      </w:r>
-      <w:r>
-        <w:instrText xml:space="preserve"> SEQ Rysunek \* ARABIC </w:instrText>
-      </w:r>
-      <w:r>
-        <w:fldChar w:fldCharType="separate"/>
-      </w:r>
-      <w:r>
-        <w:rPr>
-          <w:noProof/>
-        </w:rPr>
-        <w:t>4</w:t>
-      </w:r>
-      <w:r>
-        <w:rPr>
-          <w:noProof/>
-        </w:rPr>
-        <w:fldChar w:fldCharType="end"/>
-      </w:r>
+      <w:fldSimple w:instr=" SEQ Rysunek \* ARABIC ">
+        <w:r>
+          <w:rPr>
+            <w:noProof/>
+          </w:rPr>
+          <w:t>4</w:t>
+        </w:r>
+      </w:fldSimple>
       <w:r>
         <w:t xml:space="preserve"> Schemat rejestracji i logowania użytkownika w systemie</w:t>
       </w:r>
-      <w:bookmarkEnd w:id="14"/>
+      <w:bookmarkEnd w:id="16"/>
     </w:p>
     <w:p>
       <w:r>
@@ -5090,12 +5024,12 @@
           <w:numId w:val="1"/>
         </w:numPr>
       </w:pPr>
-      <w:bookmarkStart w:id="15" w:name="_Toc31046779"/>
+      <w:bookmarkStart w:id="17" w:name="_Toc31046779"/>
       <w:r>
         <w:lastRenderedPageBreak/>
         <w:t>Część administracyjno-serwerowa</w:t>
       </w:r>
-      <w:bookmarkEnd w:id="15"/>
+      <w:bookmarkEnd w:id="17"/>
       <w:r>
         <w:t xml:space="preserve"> </w:t>
       </w:r>
@@ -5280,7 +5214,6 @@
       <w:pPr>
         <w:keepNext/>
       </w:pPr>
-      <w:bookmarkStart w:id="16" w:name="_GoBack"/>
       <w:r>
         <w:rPr>
           <w:noProof/>
@@ -5334,42 +5267,28 @@
           </wp:inline>
         </w:drawing>
       </w:r>
-      <w:bookmarkEnd w:id="16"/>
     </w:p>
     <w:p>
       <w:pPr>
         <w:pStyle w:val="Legenda"/>
         <w:jc w:val="center"/>
       </w:pPr>
-      <w:bookmarkStart w:id="17" w:name="_Toc31046006"/>
+      <w:bookmarkStart w:id="18" w:name="_Toc31046006"/>
       <w:r>
         <w:t xml:space="preserve">Rysunek </w:t>
       </w:r>
-      <w:r>
-        <w:fldChar w:fldCharType="begin"/>
-      </w:r>
-      <w:r>
-        <w:instrText xml:space="preserve"> SEQ Rysunek \* ARABIC </w:instrText>
-      </w:r>
-      <w:r>
-        <w:fldChar w:fldCharType="separate"/>
-      </w:r>
-      <w:r>
-        <w:rPr>
-          <w:noProof/>
-        </w:rPr>
-        <w:t>5</w:t>
-      </w:r>
-      <w:r>
-        <w:rPr>
-          <w:noProof/>
-        </w:rPr>
-        <w:fldChar w:fldCharType="end"/>
-      </w:r>
+      <w:fldSimple w:instr=" SEQ Rysunek \* ARABIC ">
+        <w:r>
+          <w:rPr>
+            <w:noProof/>
+          </w:rPr>
+          <w:t>5</w:t>
+        </w:r>
+      </w:fldSimple>
       <w:r>
         <w:t xml:space="preserve"> Schemat użycia dla użytkownika z uprawnieniami administratora</w:t>
       </w:r>
-      <w:bookmarkEnd w:id="17"/>
+      <w:bookmarkEnd w:id="18"/>
     </w:p>
     <w:p>
       <w:pPr>
@@ -5379,11 +5298,11 @@
           <w:numId w:val="1"/>
         </w:numPr>
       </w:pPr>
-      <w:bookmarkStart w:id="18" w:name="_Toc31046780"/>
+      <w:bookmarkStart w:id="19" w:name="_Toc31046780"/>
       <w:r>
         <w:t>Wymagania niefunkcjonalne</w:t>
       </w:r>
-      <w:bookmarkEnd w:id="18"/>
+      <w:bookmarkEnd w:id="19"/>
     </w:p>
     <w:p>
       <w:pPr>
@@ -5393,11 +5312,11 @@
           <w:numId w:val="1"/>
         </w:numPr>
       </w:pPr>
-      <w:bookmarkStart w:id="19" w:name="_Toc31046781"/>
+      <w:bookmarkStart w:id="20" w:name="_Toc31046781"/>
       <w:r>
         <w:t>Wymagania bezpieczeństwa</w:t>
       </w:r>
-      <w:bookmarkEnd w:id="19"/>
+      <w:bookmarkEnd w:id="20"/>
     </w:p>
     <w:p>
       <w:pPr>
@@ -5540,13 +5459,8 @@
           <w:numId w:val="13"/>
         </w:numPr>
       </w:pPr>
-      <w:proofErr w:type="spellStart"/>
-      <w:r>
-        <w:t>Tokeny</w:t>
-      </w:r>
-      <w:proofErr w:type="spellEnd"/>
-      <w:r>
-        <w:t xml:space="preserve"> </w:t>
+      <w:r>
+        <w:t xml:space="preserve">Tokeny </w:t>
       </w:r>
       <w:r>
         <w:t xml:space="preserve">potwierdzające </w:t>
@@ -5563,11 +5477,11 @@
           <w:numId w:val="1"/>
         </w:numPr>
       </w:pPr>
-      <w:bookmarkStart w:id="20" w:name="_Toc31046782"/>
+      <w:bookmarkStart w:id="21" w:name="_Toc31046782"/>
       <w:r>
         <w:t>Wymagania niezawodności</w:t>
       </w:r>
-      <w:bookmarkEnd w:id="20"/>
+      <w:bookmarkEnd w:id="21"/>
     </w:p>
     <w:p>
       <w:r>
@@ -5609,11 +5523,11 @@
           <w:numId w:val="1"/>
         </w:numPr>
       </w:pPr>
-      <w:bookmarkStart w:id="21" w:name="_Toc31046783"/>
+      <w:bookmarkStart w:id="22" w:name="_Toc31046783"/>
       <w:r>
         <w:t>Instalacja aplikacji</w:t>
       </w:r>
-      <w:bookmarkEnd w:id="21"/>
+      <w:bookmarkEnd w:id="22"/>
     </w:p>
     <w:p>
       <w:pPr>
@@ -5653,12 +5567,12 @@
           <w:numId w:val="1"/>
         </w:numPr>
       </w:pPr>
-      <w:bookmarkStart w:id="22" w:name="_Toc31046784"/>
+      <w:bookmarkStart w:id="23" w:name="_Toc31046784"/>
       <w:r>
         <w:lastRenderedPageBreak/>
         <w:t>Budowa aplikacji</w:t>
       </w:r>
-      <w:bookmarkEnd w:id="22"/>
+      <w:bookmarkEnd w:id="23"/>
     </w:p>
     <w:p>
       <w:pPr>
@@ -5786,35 +5700,22 @@
         <w:pStyle w:val="Legenda"/>
         <w:jc w:val="center"/>
       </w:pPr>
-      <w:bookmarkStart w:id="23" w:name="_Toc31046007"/>
+      <w:bookmarkStart w:id="24" w:name="_Toc31046007"/>
       <w:r>
         <w:t xml:space="preserve">Rysunek </w:t>
       </w:r>
-      <w:r>
-        <w:fldChar w:fldCharType="begin"/>
-      </w:r>
-      <w:r>
-        <w:instrText xml:space="preserve"> SEQ Rysunek \* ARABIC </w:instrText>
-      </w:r>
-      <w:r>
-        <w:fldChar w:fldCharType="separate"/>
-      </w:r>
-      <w:r>
-        <w:rPr>
-          <w:noProof/>
-        </w:rPr>
-        <w:t>6</w:t>
-      </w:r>
-      <w:r>
-        <w:rPr>
-          <w:noProof/>
-        </w:rPr>
-        <w:fldChar w:fldCharType="end"/>
-      </w:r>
+      <w:fldSimple w:instr=" SEQ Rysunek \* ARABIC ">
+        <w:r>
+          <w:rPr>
+            <w:noProof/>
+          </w:rPr>
+          <w:t>6</w:t>
+        </w:r>
+      </w:fldSimple>
       <w:r>
         <w:t xml:space="preserve"> Diagram klas framework’a Identity Core</w:t>
       </w:r>
-      <w:bookmarkEnd w:id="23"/>
+      <w:bookmarkEnd w:id="24"/>
     </w:p>
     <w:p>
       <w:pPr>
@@ -5917,31 +5818,18 @@
           <w:docGrid w:linePitch="360"/>
         </w:sectPr>
       </w:pPr>
-      <w:bookmarkStart w:id="24" w:name="_Toc31046008"/>
+      <w:bookmarkStart w:id="25" w:name="_Toc31046008"/>
       <w:r>
         <w:t xml:space="preserve">Rysunek </w:t>
       </w:r>
-      <w:r>
-        <w:fldChar w:fldCharType="begin"/>
-      </w:r>
-      <w:r>
-        <w:instrText xml:space="preserve"> SEQ Rysunek \* ARABIC </w:instrText>
-      </w:r>
-      <w:r>
-        <w:fldChar w:fldCharType="separate"/>
-      </w:r>
-      <w:r>
-        <w:rPr>
-          <w:noProof/>
-        </w:rPr>
-        <w:t>7</w:t>
-      </w:r>
-      <w:r>
-        <w:rPr>
-          <w:noProof/>
-        </w:rPr>
-        <w:fldChar w:fldCharType="end"/>
-      </w:r>
+      <w:fldSimple w:instr=" SEQ Rysunek \* ARABIC ">
+        <w:r>
+          <w:rPr>
+            <w:noProof/>
+          </w:rPr>
+          <w:t>7</w:t>
+        </w:r>
+      </w:fldSimple>
       <w:r>
         <w:t xml:space="preserve"> </w:t>
       </w:r>
@@ -5951,7 +5839,7 @@
       <w:r>
         <w:t>t</w:t>
       </w:r>
-      <w:bookmarkEnd w:id="24"/>
+      <w:bookmarkEnd w:id="25"/>
     </w:p>
     <w:p>
       <w:pPr>
@@ -6038,35 +5926,22 @@
         <w:pStyle w:val="Legenda"/>
         <w:jc w:val="center"/>
       </w:pPr>
-      <w:bookmarkStart w:id="25" w:name="_Toc31046009"/>
+      <w:bookmarkStart w:id="26" w:name="_Toc31046009"/>
       <w:r>
         <w:t xml:space="preserve">Rysunek </w:t>
       </w:r>
-      <w:r>
-        <w:fldChar w:fldCharType="begin"/>
-      </w:r>
-      <w:r>
-        <w:instrText xml:space="preserve"> SEQ Rysunek \* ARABIC </w:instrText>
-      </w:r>
-      <w:r>
-        <w:fldChar w:fldCharType="separate"/>
-      </w:r>
-      <w:r>
-        <w:rPr>
-          <w:noProof/>
-        </w:rPr>
-        <w:t>8</w:t>
-      </w:r>
-      <w:r>
-        <w:rPr>
-          <w:noProof/>
-        </w:rPr>
-        <w:fldChar w:fldCharType="end"/>
-      </w:r>
+      <w:fldSimple w:instr=" SEQ Rysunek \* ARABIC ">
+        <w:r>
+          <w:rPr>
+            <w:noProof/>
+          </w:rPr>
+          <w:t>8</w:t>
+        </w:r>
+      </w:fldSimple>
       <w:r>
         <w:t xml:space="preserve"> Połączenie klasy DbContext z danymi aplikacji</w:t>
       </w:r>
-      <w:bookmarkEnd w:id="25"/>
+      <w:bookmarkEnd w:id="26"/>
     </w:p>
     <w:p/>
     <w:p>
@@ -6161,35 +6036,22 @@
         <w:pStyle w:val="Legenda"/>
         <w:jc w:val="center"/>
       </w:pPr>
-      <w:bookmarkStart w:id="26" w:name="_Toc31046010"/>
+      <w:bookmarkStart w:id="27" w:name="_Toc31046010"/>
       <w:r>
         <w:t xml:space="preserve">Rysunek </w:t>
       </w:r>
-      <w:r>
-        <w:fldChar w:fldCharType="begin"/>
-      </w:r>
-      <w:r>
-        <w:instrText xml:space="preserve"> SEQ Rysunek \* ARABIC </w:instrText>
-      </w:r>
-      <w:r>
-        <w:fldChar w:fldCharType="separate"/>
-      </w:r>
-      <w:r>
-        <w:rPr>
-          <w:noProof/>
-        </w:rPr>
-        <w:t>9</w:t>
-      </w:r>
-      <w:r>
-        <w:rPr>
-          <w:noProof/>
-        </w:rPr>
-        <w:fldChar w:fldCharType="end"/>
-      </w:r>
+      <w:fldSimple w:instr=" SEQ Rysunek \* ARABIC ">
+        <w:r>
+          <w:rPr>
+            <w:noProof/>
+          </w:rPr>
+          <w:t>9</w:t>
+        </w:r>
+      </w:fldSimple>
       <w:r>
         <w:t xml:space="preserve"> MVC w klasach Employee i Warehouse</w:t>
       </w:r>
-      <w:bookmarkEnd w:id="26"/>
+      <w:bookmarkEnd w:id="27"/>
     </w:p>
     <w:p>
       <w:pPr>
@@ -6295,38 +6157,25 @@
           <w:docGrid w:linePitch="360"/>
         </w:sectPr>
       </w:pPr>
-      <w:bookmarkStart w:id="27" w:name="_Toc31046011"/>
+      <w:bookmarkStart w:id="28" w:name="_Toc31046011"/>
       <w:r>
         <w:t xml:space="preserve">Rysunek </w:t>
       </w:r>
-      <w:r>
-        <w:fldChar w:fldCharType="begin"/>
-      </w:r>
-      <w:r>
-        <w:instrText xml:space="preserve"> SEQ Rysunek \* ARABIC </w:instrText>
-      </w:r>
-      <w:r>
-        <w:fldChar w:fldCharType="separate"/>
-      </w:r>
-      <w:r>
-        <w:rPr>
-          <w:noProof/>
-        </w:rPr>
-        <w:t>10</w:t>
-      </w:r>
-      <w:r>
-        <w:rPr>
-          <w:noProof/>
-        </w:rPr>
-        <w:fldChar w:fldCharType="end"/>
-      </w:r>
+      <w:fldSimple w:instr=" SEQ Rysunek \* ARABIC ">
+        <w:r>
+          <w:rPr>
+            <w:noProof/>
+          </w:rPr>
+          <w:t>10</w:t>
+        </w:r>
+      </w:fldSimple>
       <w:r>
         <w:t xml:space="preserve"> MVC w klasach Item, External i Departmen</w:t>
       </w:r>
       <w:r>
         <w:t>t</w:t>
       </w:r>
-      <w:bookmarkEnd w:id="27"/>
+      <w:bookmarkEnd w:id="28"/>
     </w:p>
     <w:p>
       <w:pPr>
@@ -6337,12 +6186,12 @@
         </w:numPr>
         <w:ind w:left="357" w:firstLine="0"/>
       </w:pPr>
-      <w:bookmarkStart w:id="28" w:name="_Toc31046785"/>
+      <w:bookmarkStart w:id="29" w:name="_Toc31046785"/>
       <w:r>
         <w:lastRenderedPageBreak/>
         <w:t>Przewodnik po aplikacji</w:t>
       </w:r>
-      <w:bookmarkEnd w:id="28"/>
+      <w:bookmarkEnd w:id="29"/>
     </w:p>
     <w:p>
       <w:pPr>
@@ -6442,35 +6291,22 @@
           <w:rStyle w:val="Pogrubienie"/>
         </w:rPr>
       </w:pPr>
-      <w:bookmarkStart w:id="29" w:name="_Toc32742489"/>
+      <w:bookmarkStart w:id="30" w:name="_Toc32742489"/>
       <w:r>
         <w:t xml:space="preserve">Zdj. </w:t>
       </w:r>
-      <w:r>
-        <w:fldChar w:fldCharType="begin"/>
-      </w:r>
-      <w:r>
-        <w:instrText xml:space="preserve"> SEQ Zdj. \* ARABIC </w:instrText>
-      </w:r>
-      <w:r>
-        <w:fldChar w:fldCharType="separate"/>
-      </w:r>
-      <w:r>
-        <w:rPr>
-          <w:noProof/>
-        </w:rPr>
-        <w:t>1</w:t>
-      </w:r>
-      <w:r>
-        <w:rPr>
-          <w:noProof/>
-        </w:rPr>
-        <w:fldChar w:fldCharType="end"/>
-      </w:r>
+      <w:fldSimple w:instr=" SEQ Zdj. \* ARABIC ">
+        <w:r>
+          <w:rPr>
+            <w:noProof/>
+          </w:rPr>
+          <w:t>1</w:t>
+        </w:r>
+      </w:fldSimple>
       <w:r>
         <w:t xml:space="preserve"> Strona startowa z ekranem logowania</w:t>
       </w:r>
-      <w:bookmarkEnd w:id="29"/>
+      <w:bookmarkEnd w:id="30"/>
     </w:p>
     <w:p>
       <w:pPr>
@@ -6969,38 +6805,25 @@
           <w:bCs w:val="0"/>
         </w:rPr>
       </w:pPr>
-      <w:bookmarkStart w:id="30" w:name="_Toc32742490"/>
+      <w:bookmarkStart w:id="31" w:name="_Toc32742490"/>
       <w:r>
         <w:t xml:space="preserve">Zdj. </w:t>
       </w:r>
-      <w:r>
-        <w:fldChar w:fldCharType="begin"/>
-      </w:r>
-      <w:r>
-        <w:instrText xml:space="preserve"> SEQ Zdj. \* ARABIC </w:instrText>
-      </w:r>
-      <w:r>
-        <w:fldChar w:fldCharType="separate"/>
-      </w:r>
-      <w:r>
-        <w:rPr>
-          <w:noProof/>
-        </w:rPr>
-        <w:t>2</w:t>
-      </w:r>
-      <w:r>
-        <w:rPr>
-          <w:noProof/>
-        </w:rPr>
-        <w:fldChar w:fldCharType="end"/>
-      </w:r>
+      <w:fldSimple w:instr=" SEQ Zdj. \* ARABIC ">
+        <w:r>
+          <w:rPr>
+            <w:noProof/>
+          </w:rPr>
+          <w:t>2</w:t>
+        </w:r>
+      </w:fldSimple>
       <w:r>
         <w:t xml:space="preserve"> Strona główna aplikacji</w:t>
       </w:r>
       <w:r>
         <w:t xml:space="preserve"> (widok użytkownika z pełnymi uprawnieniami)</w:t>
       </w:r>
-      <w:bookmarkEnd w:id="30"/>
+      <w:bookmarkEnd w:id="31"/>
     </w:p>
     <w:p>
       <w:pPr>
@@ -7501,35 +7324,22 @@
           <w:bCs w:val="0"/>
         </w:rPr>
       </w:pPr>
-      <w:bookmarkStart w:id="31" w:name="_Toc32742491"/>
+      <w:bookmarkStart w:id="32" w:name="_Toc32742491"/>
       <w:r>
         <w:t xml:space="preserve">Zdj. </w:t>
       </w:r>
-      <w:r>
-        <w:fldChar w:fldCharType="begin"/>
-      </w:r>
-      <w:r>
-        <w:instrText xml:space="preserve"> SEQ Zdj. \* ARABIC </w:instrText>
-      </w:r>
-      <w:r>
-        <w:fldChar w:fldCharType="separate"/>
-      </w:r>
-      <w:r>
-        <w:rPr>
-          <w:noProof/>
-        </w:rPr>
-        <w:t>3</w:t>
-      </w:r>
-      <w:r>
-        <w:rPr>
-          <w:noProof/>
-        </w:rPr>
-        <w:fldChar w:fldCharType="end"/>
-      </w:r>
+      <w:fldSimple w:instr=" SEQ Zdj. \* ARABIC ">
+        <w:r>
+          <w:rPr>
+            <w:noProof/>
+          </w:rPr>
+          <w:t>3</w:t>
+        </w:r>
+      </w:fldSimple>
       <w:r>
         <w:t xml:space="preserve"> Ekran zarządzania pracownikami</w:t>
       </w:r>
-      <w:bookmarkEnd w:id="31"/>
+      <w:bookmarkEnd w:id="32"/>
     </w:p>
     <w:p>
       <w:pPr>
@@ -8096,35 +7906,22 @@
       <w:pPr>
         <w:pStyle w:val="Legenda"/>
       </w:pPr>
-      <w:bookmarkStart w:id="32" w:name="_Toc32742492"/>
+      <w:bookmarkStart w:id="33" w:name="_Toc32742492"/>
       <w:r>
         <w:t xml:space="preserve">Zdj. </w:t>
       </w:r>
-      <w:r>
-        <w:fldChar w:fldCharType="begin"/>
-      </w:r>
-      <w:r>
-        <w:instrText xml:space="preserve"> SEQ Zdj. \* ARABIC </w:instrText>
-      </w:r>
-      <w:r>
-        <w:fldChar w:fldCharType="separate"/>
-      </w:r>
-      <w:r>
-        <w:rPr>
-          <w:noProof/>
-        </w:rPr>
-        <w:t>4</w:t>
-      </w:r>
-      <w:r>
-        <w:rPr>
-          <w:noProof/>
-        </w:rPr>
-        <w:fldChar w:fldCharType="end"/>
-      </w:r>
+      <w:fldSimple w:instr=" SEQ Zdj. \* ARABIC ">
+        <w:r>
+          <w:rPr>
+            <w:noProof/>
+          </w:rPr>
+          <w:t>4</w:t>
+        </w:r>
+      </w:fldSimple>
       <w:r>
         <w:t xml:space="preserve"> Ekran przydzielania majątku do pracownika</w:t>
       </w:r>
-      <w:bookmarkEnd w:id="32"/>
+      <w:bookmarkEnd w:id="33"/>
     </w:p>
     <w:p>
       <w:r>
@@ -8312,35 +8109,22 @@
       <w:pPr>
         <w:pStyle w:val="Legenda"/>
       </w:pPr>
-      <w:bookmarkStart w:id="33" w:name="_Toc32742493"/>
+      <w:bookmarkStart w:id="34" w:name="_Toc32742493"/>
       <w:r>
         <w:t xml:space="preserve">Zdj. </w:t>
       </w:r>
-      <w:r>
-        <w:fldChar w:fldCharType="begin"/>
-      </w:r>
-      <w:r>
-        <w:instrText xml:space="preserve"> SEQ Zdj. \* ARABIC </w:instrText>
-      </w:r>
-      <w:r>
-        <w:fldChar w:fldCharType="separate"/>
-      </w:r>
-      <w:r>
-        <w:rPr>
-          <w:noProof/>
-        </w:rPr>
-        <w:t>5</w:t>
-      </w:r>
-      <w:r>
-        <w:rPr>
-          <w:noProof/>
-        </w:rPr>
-        <w:fldChar w:fldCharType="end"/>
-      </w:r>
+      <w:fldSimple w:instr=" SEQ Zdj. \* ARABIC ">
+        <w:r>
+          <w:rPr>
+            <w:noProof/>
+          </w:rPr>
+          <w:t>5</w:t>
+        </w:r>
+      </w:fldSimple>
       <w:r>
         <w:t xml:space="preserve"> Inwentaryzacja</w:t>
       </w:r>
-      <w:bookmarkEnd w:id="33"/>
+      <w:bookmarkEnd w:id="34"/>
     </w:p>
     <w:p>
       <w:r>
@@ -8555,35 +8339,22 @@
       <w:pPr>
         <w:pStyle w:val="Legenda"/>
       </w:pPr>
-      <w:bookmarkStart w:id="34" w:name="_Toc32742494"/>
+      <w:bookmarkStart w:id="35" w:name="_Toc32742494"/>
       <w:r>
         <w:t xml:space="preserve">Zdj. </w:t>
       </w:r>
-      <w:r>
-        <w:fldChar w:fldCharType="begin"/>
-      </w:r>
-      <w:r>
-        <w:instrText xml:space="preserve"> SEQ Zdj. \* ARABIC </w:instrText>
-      </w:r>
-      <w:r>
-        <w:fldChar w:fldCharType="separate"/>
-      </w:r>
-      <w:r>
-        <w:rPr>
-          <w:noProof/>
-        </w:rPr>
-        <w:t>6</w:t>
-      </w:r>
-      <w:r>
-        <w:rPr>
-          <w:noProof/>
-        </w:rPr>
-        <w:fldChar w:fldCharType="end"/>
-      </w:r>
+      <w:fldSimple w:instr=" SEQ Zdj. \* ARABIC ">
+        <w:r>
+          <w:rPr>
+            <w:noProof/>
+          </w:rPr>
+          <w:t>6</w:t>
+        </w:r>
+      </w:fldSimple>
       <w:r>
         <w:t xml:space="preserve"> Ekran podglądu stanu</w:t>
       </w:r>
-      <w:bookmarkEnd w:id="34"/>
+      <w:bookmarkEnd w:id="35"/>
     </w:p>
     <w:p>
       <w:r>
@@ -8753,38 +8524,25 @@
       <w:pPr>
         <w:pStyle w:val="Legenda"/>
       </w:pPr>
-      <w:bookmarkStart w:id="35" w:name="_Toc32742495"/>
+      <w:bookmarkStart w:id="36" w:name="_Toc32742495"/>
       <w:r>
         <w:t xml:space="preserve">Zdj. </w:t>
       </w:r>
-      <w:r>
-        <w:fldChar w:fldCharType="begin"/>
-      </w:r>
-      <w:r>
-        <w:instrText xml:space="preserve"> SEQ Zdj. \* ARABIC </w:instrText>
-      </w:r>
-      <w:r>
-        <w:fldChar w:fldCharType="separate"/>
-      </w:r>
-      <w:r>
-        <w:rPr>
-          <w:noProof/>
-        </w:rPr>
-        <w:t>7</w:t>
-      </w:r>
-      <w:r>
-        <w:rPr>
-          <w:noProof/>
-        </w:rPr>
-        <w:fldChar w:fldCharType="end"/>
-      </w:r>
+      <w:fldSimple w:instr=" SEQ Zdj. \* ARABIC ">
+        <w:r>
+          <w:rPr>
+            <w:noProof/>
+          </w:rPr>
+          <w:t>7</w:t>
+        </w:r>
+      </w:fldSimple>
       <w:r>
         <w:t xml:space="preserve"> Panel administra</w:t>
       </w:r>
       <w:r>
         <w:t>cyjny – lista ról</w:t>
       </w:r>
-      <w:bookmarkEnd w:id="35"/>
+      <w:bookmarkEnd w:id="36"/>
     </w:p>
     <w:p>
       <w:r>
@@ -9031,18 +8789,31 @@
       <w:pPr>
         <w:pStyle w:val="Legenda"/>
       </w:pPr>
-      <w:bookmarkStart w:id="36" w:name="_Toc32742496"/>
+      <w:bookmarkStart w:id="37" w:name="_Toc32742496"/>
       <w:r>
         <w:t xml:space="preserve">Zdj. </w:t>
       </w:r>
-      <w:fldSimple w:instr=" SEQ Zdj. \* ARABIC ">
-        <w:r>
-          <w:rPr>
-            <w:noProof/>
-          </w:rPr>
-          <w:t>8</w:t>
-        </w:r>
-      </w:fldSimple>
+      <w:r>
+        <w:fldChar w:fldCharType="begin"/>
+      </w:r>
+      <w:r>
+        <w:instrText xml:space="preserve"> SEQ Zdj. \* ARABIC </w:instrText>
+      </w:r>
+      <w:r>
+        <w:fldChar w:fldCharType="separate"/>
+      </w:r>
+      <w:r>
+        <w:rPr>
+          <w:noProof/>
+        </w:rPr>
+        <w:t>8</w:t>
+      </w:r>
+      <w:r>
+        <w:rPr>
+          <w:noProof/>
+        </w:rPr>
+        <w:fldChar w:fldCharType="end"/>
+      </w:r>
       <w:r>
         <w:t xml:space="preserve"> </w:t>
       </w:r>
@@ -9055,7 +8826,7 @@
       <w:r>
         <w:t xml:space="preserve"> roli</w:t>
       </w:r>
-      <w:bookmarkEnd w:id="36"/>
+      <w:bookmarkEnd w:id="37"/>
     </w:p>
     <w:p>
       <w:r>
@@ -9143,22 +8914,35 @@
       <w:pPr>
         <w:pStyle w:val="Legenda"/>
       </w:pPr>
-      <w:bookmarkStart w:id="37" w:name="_Toc32742497"/>
+      <w:bookmarkStart w:id="38" w:name="_Toc32742497"/>
       <w:r>
         <w:t xml:space="preserve">Zdj. </w:t>
       </w:r>
-      <w:fldSimple w:instr=" SEQ Zdj. \* ARABIC ">
-        <w:r>
-          <w:rPr>
-            <w:noProof/>
-          </w:rPr>
-          <w:t>9</w:t>
-        </w:r>
-      </w:fldSimple>
+      <w:r>
+        <w:fldChar w:fldCharType="begin"/>
+      </w:r>
+      <w:r>
+        <w:instrText xml:space="preserve"> SEQ Zdj. \* ARABIC </w:instrText>
+      </w:r>
+      <w:r>
+        <w:fldChar w:fldCharType="separate"/>
+      </w:r>
+      <w:r>
+        <w:rPr>
+          <w:noProof/>
+        </w:rPr>
+        <w:t>9</w:t>
+      </w:r>
+      <w:r>
+        <w:rPr>
+          <w:noProof/>
+        </w:rPr>
+        <w:fldChar w:fldCharType="end"/>
+      </w:r>
       <w:r>
         <w:t xml:space="preserve"> Panel administracyjny - lista użytkowników</w:t>
       </w:r>
-      <w:bookmarkEnd w:id="37"/>
+      <w:bookmarkEnd w:id="38"/>
     </w:p>
     <w:p>
       <w:r>
@@ -9300,22 +9084,35 @@
       <w:pPr>
         <w:pStyle w:val="Legenda"/>
       </w:pPr>
-      <w:bookmarkStart w:id="38" w:name="_Toc32742498"/>
+      <w:bookmarkStart w:id="39" w:name="_Toc32742498"/>
       <w:r>
         <w:t xml:space="preserve">Zdj. </w:t>
       </w:r>
-      <w:fldSimple w:instr=" SEQ Zdj. \* ARABIC ">
-        <w:r>
-          <w:rPr>
-            <w:noProof/>
-          </w:rPr>
-          <w:t>10</w:t>
-        </w:r>
-      </w:fldSimple>
+      <w:r>
+        <w:fldChar w:fldCharType="begin"/>
+      </w:r>
+      <w:r>
+        <w:instrText xml:space="preserve"> SEQ Zdj. \* ARABIC </w:instrText>
+      </w:r>
+      <w:r>
+        <w:fldChar w:fldCharType="separate"/>
+      </w:r>
+      <w:r>
+        <w:rPr>
+          <w:noProof/>
+        </w:rPr>
+        <w:t>10</w:t>
+      </w:r>
+      <w:r>
+        <w:rPr>
+          <w:noProof/>
+        </w:rPr>
+        <w:fldChar w:fldCharType="end"/>
+      </w:r>
       <w:r>
         <w:t xml:space="preserve"> Panel administracyjny - szczegóły użytkownika</w:t>
       </w:r>
-      <w:bookmarkEnd w:id="38"/>
+      <w:bookmarkEnd w:id="39"/>
     </w:p>
     <w:p>
       <w:r>
@@ -9380,7 +9177,7 @@
           <w:numId w:val="1"/>
         </w:numPr>
       </w:pPr>
-      <w:bookmarkStart w:id="39" w:name="_Toc31046786"/>
+      <w:bookmarkStart w:id="40" w:name="_Toc31046786"/>
       <w:r>
         <w:lastRenderedPageBreak/>
         <w:t>Bibli</w:t>
@@ -9388,7 +9185,7 @@
       <w:r>
         <w:t>ografia</w:t>
       </w:r>
-      <w:bookmarkEnd w:id="39"/>
+      <w:bookmarkEnd w:id="40"/>
     </w:p>
     <w:p>
       <w:pPr>
@@ -9550,13 +9347,8 @@
         <w:t>jQuery®</w:t>
       </w:r>
       <w:r>
-        <w:t xml:space="preserve"> </w:t>
-      </w:r>
-      <w:proofErr w:type="spellStart"/>
-      <w:r>
-        <w:t>Ajax</w:t>
-      </w:r>
-      <w:proofErr w:type="spellEnd"/>
+        <w:t xml:space="preserve"> Ajax</w:t>
+      </w:r>
       <w:r>
         <w:t xml:space="preserve"> </w:t>
       </w:r>
@@ -12496,7 +12288,7 @@
 </file>
 
 <file path=customXml/itemProps2.xml><?xml version="1.0" encoding="utf-8"?>
-<ds:datastoreItem xmlns:ds="http://schemas.openxmlformats.org/officeDocument/2006/customXml" ds:itemID="{07D01209-2BFC-4A2A-905B-30C60DE821E6}">
+<ds:datastoreItem xmlns:ds="http://schemas.openxmlformats.org/officeDocument/2006/customXml" ds:itemID="{7FF1C9E9-947B-4E1D-A3C3-BE4B0CDEFEDF}">
   <ds:schemaRefs>
     <ds:schemaRef ds:uri="http://schemas.openxmlformats.org/officeDocument/2006/bibliography"/>
   </ds:schemaRefs>

</xml_diff>